<commit_message>
Customizing current address and fixing interview order, minor Next Steps doc adjustments
</commit_message>
<xml_diff>
--- a/docassemble/MaineSecurityDepositReturnLetter/data/templates/Next_Steps_-_Maine_Security_Deposit_Return.docx
+++ b/docassemble/MaineSecurityDepositReturnLetter/data/templates/Next_Steps_-_Maine_Security_Deposit_Return.docx
@@ -60,8 +60,6 @@
         <w:jc w:val="center"/>
         <w:rPr>
           <w:rFonts w:ascii="Aptos" w:hAnsi="Aptos"/>
-          <w:sz w:val="44"/>
-          <w:szCs w:val="44"/>
         </w:rPr>
       </w:pPr>
       <w:r>
@@ -76,11 +74,30 @@
         </w:rPr>
         <w:t>Maine Security Deposit Return Letter</w:t>
       </w:r>
-      <w:r>
+    </w:p>
+    <w:p>
+      <w:pPr>
+        <w:pStyle w:val="PTLA"/>
+        <w:jc w:val="center"/>
         <w:rPr>
           <w:rFonts w:ascii="Aptos" w:hAnsi="Aptos"/>
-          <w:sz w:val="44"/>
-          <w:szCs w:val="44"/>
+          <w:sz w:val="32"/>
+          <w:szCs w:val="32"/>
+        </w:rPr>
+      </w:pPr>
+      <w:r>
+        <w:rPr>
+          <w:rFonts w:ascii="Aptos" w:hAnsi="Aptos"/>
+          <w:sz w:val="32"/>
+          <w:szCs w:val="32"/>
+        </w:rPr>
+        <w:t>Pine Tree Legal Forms Project</w:t>
+      </w:r>
+      <w:r>
+        <w:rPr>
+          <w:rFonts w:ascii="Aptos" w:hAnsi="Aptos"/>
+          <w:sz w:val="32"/>
+          <w:szCs w:val="32"/>
         </w:rPr>
         <w:t xml:space="preserve"> </w:t>
       </w:r>
@@ -557,7 +574,6 @@
           <w:sz w:val="36"/>
           <w:szCs w:val="36"/>
         </w:rPr>
-        <w:lastRenderedPageBreak/>
         <w:t>More resources</w:t>
       </w:r>
     </w:p>
@@ -845,7 +861,21 @@
           <w:sz w:val="24"/>
           <w:szCs w:val="24"/>
         </w:rPr>
-        <w:t>issues like rental housing, debt collection, problems with public benefits</w:t>
+        <w:t>issues like rental housing</w:t>
+      </w:r>
+      <w:r>
+        <w:rPr>
+          <w:sz w:val="24"/>
+          <w:szCs w:val="24"/>
+        </w:rPr>
+        <w:t xml:space="preserve"> problems</w:t>
+      </w:r>
+      <w:r>
+        <w:rPr>
+          <w:sz w:val="24"/>
+          <w:szCs w:val="24"/>
+        </w:rPr>
+        <w:t>, debt collection, problems with public benefits</w:t>
       </w:r>
       <w:r>
         <w:rPr>

</xml_diff>

<commit_message>
Adjustments to instructions, adding clearer notes to interview
</commit_message>
<xml_diff>
--- a/docassemble/MaineSecurityDepositReturnLetter/data/templates/Next_Steps_-_Maine_Security_Deposit_Return.docx
+++ b/docassemble/MaineSecurityDepositReturnLetter/data/templates/Next_Steps_-_Maine_Security_Deposit_Return.docx
@@ -120,7 +120,6 @@
         </w:rPr>
         <w:t xml:space="preserve">Prepared on </w:t>
       </w:r>
-      <w:proofErr w:type="gramStart"/>
       <w:r>
         <w:rPr>
           <w:rFonts w:ascii="Aptos" w:hAnsi="Aptos"/>
@@ -137,7 +136,6 @@
         </w:rPr>
         <w:t xml:space="preserve"> </w:t>
       </w:r>
-      <w:proofErr w:type="spellStart"/>
       <w:r>
         <w:rPr>
           <w:rFonts w:ascii="Aptos" w:eastAsia="Times New Roman" w:hAnsi="Aptos"/>
@@ -145,27 +143,7 @@
           <w:sz w:val="24"/>
           <w:szCs w:val="24"/>
         </w:rPr>
-        <w:t>format</w:t>
-      </w:r>
-      <w:proofErr w:type="gramEnd"/>
-      <w:r>
-        <w:rPr>
-          <w:rFonts w:ascii="Aptos" w:eastAsia="Times New Roman" w:hAnsi="Aptos"/>
-          <w:bCs/>
-          <w:sz w:val="24"/>
-          <w:szCs w:val="24"/>
-        </w:rPr>
-        <w:t>_date</w:t>
-      </w:r>
-      <w:proofErr w:type="spellEnd"/>
-      <w:r>
-        <w:rPr>
-          <w:rFonts w:ascii="Aptos" w:eastAsia="Times New Roman" w:hAnsi="Aptos"/>
-          <w:bCs/>
-          <w:sz w:val="24"/>
-          <w:szCs w:val="24"/>
-        </w:rPr>
-        <w:t xml:space="preserve">(today()) </w:t>
+        <w:t xml:space="preserve">format_date(today()) </w:t>
       </w:r>
       <w:r>
         <w:rPr>
@@ -444,23 +422,7 @@
           <w:sz w:val="24"/>
           <w:szCs w:val="24"/>
         </w:rPr>
-        <w:t xml:space="preserve"> If your landlord did not sign for the first mailing, send another copy by regular mail and wait 10 days (3 days for delivery plus the </w:t>
-      </w:r>
-      <w:proofErr w:type="gramStart"/>
-      <w:r>
-        <w:rPr>
-          <w:sz w:val="24"/>
-          <w:szCs w:val="24"/>
-        </w:rPr>
-        <w:t>7 day</w:t>
-      </w:r>
-      <w:proofErr w:type="gramEnd"/>
-      <w:r>
-        <w:rPr>
-          <w:sz w:val="24"/>
-          <w:szCs w:val="24"/>
-        </w:rPr>
-        <w:t xml:space="preserve"> notice period).</w:t>
+        <w:t xml:space="preserve"> If your landlord did not sign for the first mailing, send another copy by regular mail and wait 10 days (3 days for delivery plus the 7 day notice period).</w:t>
       </w:r>
     </w:p>
     <w:p>
@@ -498,30 +460,21 @@
           <w:sz w:val="24"/>
           <w:szCs w:val="24"/>
         </w:rPr>
-        <w:t xml:space="preserve">If your landlord doesn't refund the deposit after the </w:t>
-      </w:r>
-      <w:proofErr w:type="gramStart"/>
-      <w:r>
-        <w:rPr>
-          <w:sz w:val="24"/>
-          <w:szCs w:val="24"/>
-        </w:rPr>
-        <w:t>seven day</w:t>
-      </w:r>
-      <w:proofErr w:type="gramEnd"/>
-      <w:r>
-        <w:rPr>
-          <w:sz w:val="24"/>
-          <w:szCs w:val="24"/>
-        </w:rPr>
-        <w:t xml:space="preserve"> notice is over you can sue your landlord</w:t>
-      </w:r>
-      <w:r>
-        <w:rPr>
-          <w:sz w:val="24"/>
-          <w:szCs w:val="24"/>
-        </w:rPr>
-        <w:t xml:space="preserve"> in Maine Small Claims Court. </w:t>
+        <w:t xml:space="preserve">If your landlord doesn't refund the deposit after the seven day notice is over you can sue your landlord in Maine Small Claims Court. </w:t>
+      </w:r>
+      <w:r>
+        <w:rPr>
+          <w:sz w:val="24"/>
+          <w:szCs w:val="24"/>
+        </w:rPr>
+        <w:t>Under Maine law if your landlord wrongfully keeps your security deposit you can sue them for double the amount of your deposit</w:t>
+      </w:r>
+      <w:r>
+        <w:rPr>
+          <w:sz w:val="24"/>
+          <w:szCs w:val="24"/>
+        </w:rPr>
+        <w:t xml:space="preserve">. </w:t>
       </w:r>
     </w:p>
     <w:p>
@@ -531,21 +484,12 @@
           <w:szCs w:val="24"/>
         </w:rPr>
       </w:pPr>
-      <w:proofErr w:type="gramStart"/>
-      <w:r>
-        <w:rPr>
-          <w:sz w:val="24"/>
-          <w:szCs w:val="24"/>
-        </w:rPr>
-        <w:t>Small</w:t>
-      </w:r>
-      <w:proofErr w:type="gramEnd"/>
-      <w:r>
-        <w:rPr>
-          <w:sz w:val="24"/>
-          <w:szCs w:val="24"/>
-        </w:rPr>
-        <w:t xml:space="preserve"> Claims Court is meant to be more accessible to regular people. You can learn more about it, and how to  sue your former landlord, if needed, in this guide from the Maine Judicial Branch: </w:t>
+      <w:r>
+        <w:rPr>
+          <w:sz w:val="24"/>
+          <w:szCs w:val="24"/>
+        </w:rPr>
+        <w:t xml:space="preserve">Small Claims Court is meant to be more accessible to regular people. You can learn more about it, and how to  sue your former landlord, if needed, in this guide from the Maine Judicial Branch: </w:t>
       </w:r>
       <w:hyperlink r:id="rId9" w:history="1">
         <w:r>
@@ -589,23 +533,7 @@
           <w:sz w:val="24"/>
           <w:szCs w:val="24"/>
         </w:rPr>
-        <w:t xml:space="preserve">Many </w:t>
-      </w:r>
-      <w:proofErr w:type="gramStart"/>
-      <w:r>
-        <w:rPr>
-          <w:sz w:val="24"/>
-          <w:szCs w:val="24"/>
-        </w:rPr>
-        <w:t>times</w:t>
-      </w:r>
-      <w:proofErr w:type="gramEnd"/>
-      <w:r>
-        <w:rPr>
-          <w:sz w:val="24"/>
-          <w:szCs w:val="24"/>
-        </w:rPr>
-        <w:t xml:space="preserve"> a letter reminding </w:t>
+        <w:t xml:space="preserve">Many times a letter reminding </w:t>
       </w:r>
       <w:r>
         <w:rPr>
@@ -824,15 +752,7 @@
           <w:sz w:val="24"/>
           <w:szCs w:val="24"/>
         </w:rPr>
-        <w:t xml:space="preserve"> offers free </w:t>
-      </w:r>
-      <w:proofErr w:type="gramStart"/>
-      <w:r>
-        <w:rPr>
-          <w:sz w:val="24"/>
-          <w:szCs w:val="24"/>
-        </w:rPr>
-        <w:t>help</w:t>
+        <w:t xml:space="preserve"> offers free help</w:t>
       </w:r>
       <w:r>
         <w:rPr>
@@ -846,15 +766,7 @@
           <w:sz w:val="24"/>
           <w:szCs w:val="24"/>
         </w:rPr>
-        <w:t xml:space="preserve"> with</w:t>
-      </w:r>
-      <w:proofErr w:type="gramEnd"/>
-      <w:r>
-        <w:rPr>
-          <w:sz w:val="24"/>
-          <w:szCs w:val="24"/>
-        </w:rPr>
-        <w:t xml:space="preserve"> many civil legal </w:t>
+        <w:t xml:space="preserve"> with many civil legal </w:t>
       </w:r>
       <w:r>
         <w:rPr>
@@ -2560,26 +2472,6 @@
 </file>
 
 <file path=customXml/item1.xml><?xml version="1.0" encoding="utf-8"?>
-<p:properties xmlns:p="http://schemas.microsoft.com/office/2006/metadata/properties" xmlns:xsi="http://www.w3.org/2001/XMLSchema-instance" xmlns:pc="http://schemas.microsoft.com/office/infopath/2007/PartnerControls">
-  <documentManagement>
-    <lcf76f155ced4ddcb4097134ff3c332f xmlns="fe089279-cce7-4507-8e0a-26cf680cd51b">
-      <Terms xmlns="http://schemas.microsoft.com/office/infopath/2007/PartnerControls"/>
-    </lcf76f155ced4ddcb4097134ff3c332f>
-    <TaxCatchAll xmlns="502fd2cd-f14c-4760-9a26-64de99db65d4" xsi:nil="true"/>
-  </documentManagement>
-</p:properties>
-</file>
-
-<file path=customXml/item2.xml><?xml version="1.0" encoding="utf-8"?>
-<?mso-contentType ?>
-<FormTemplates xmlns="http://schemas.microsoft.com/sharepoint/v3/contenttype/forms">
-  <Display>DocumentLibraryForm</Display>
-  <Edit>DocumentLibraryForm</Edit>
-  <New>DocumentLibraryForm</New>
-</FormTemplates>
-</file>
-
-<file path=customXml/item3.xml><?xml version="1.0" encoding="utf-8"?>
 <ct:contentTypeSchema xmlns:ct="http://schemas.microsoft.com/office/2006/metadata/contentType" xmlns:ma="http://schemas.microsoft.com/office/2006/metadata/properties/metaAttributes" ct:_="" ma:_="" ma:contentTypeName="Document" ma:contentTypeID="0x01010094EA8CCF0820424FA50DCE49C2FD25FF" ma:contentTypeVersion="16" ma:contentTypeDescription="Create a new document." ma:contentTypeScope="" ma:versionID="5aef4472ac4e3fcdb8dc00a0155301b2">
   <xsd:schema xmlns:xsd="http://www.w3.org/2001/XMLSchema" xmlns:xs="http://www.w3.org/2001/XMLSchema" xmlns:p="http://schemas.microsoft.com/office/2006/metadata/properties" xmlns:ns2="fe089279-cce7-4507-8e0a-26cf680cd51b" xmlns:ns3="502fd2cd-f14c-4760-9a26-64de99db65d4" targetNamespace="http://schemas.microsoft.com/office/2006/metadata/properties" ma:root="true" ma:fieldsID="a19b0468e3e7c12f12ac709368259b03" ns2:_="" ns3:_="">
     <xsd:import namespace="fe089279-cce7-4507-8e0a-26cf680cd51b"/>
@@ -2822,26 +2714,27 @@
 </ct:contentTypeSchema>
 </file>
 
-<file path=customXml/itemProps1.xml><?xml version="1.0" encoding="utf-8"?>
-<ds:datastoreItem xmlns:ds="http://schemas.openxmlformats.org/officeDocument/2006/customXml" ds:itemID="{55E7D1AE-7AC2-433B-BBC9-0AC0DA8720B4}">
-  <ds:schemaRefs>
-    <ds:schemaRef ds:uri="http://schemas.microsoft.com/office/2006/metadata/properties"/>
-    <ds:schemaRef ds:uri="http://schemas.microsoft.com/office/infopath/2007/PartnerControls"/>
-    <ds:schemaRef ds:uri="fe089279-cce7-4507-8e0a-26cf680cd51b"/>
-    <ds:schemaRef ds:uri="502fd2cd-f14c-4760-9a26-64de99db65d4"/>
-  </ds:schemaRefs>
-</ds:datastoreItem>
+<file path=customXml/item2.xml><?xml version="1.0" encoding="utf-8"?>
+<?mso-contentType ?>
+<FormTemplates xmlns="http://schemas.microsoft.com/sharepoint/v3/contenttype/forms">
+  <Display>DocumentLibraryForm</Display>
+  <Edit>DocumentLibraryForm</Edit>
+  <New>DocumentLibraryForm</New>
+</FormTemplates>
 </file>
 
-<file path=customXml/itemProps2.xml><?xml version="1.0" encoding="utf-8"?>
-<ds:datastoreItem xmlns:ds="http://schemas.openxmlformats.org/officeDocument/2006/customXml" ds:itemID="{B7C20BF1-9DB5-4318-8FA8-E7E663C555BA}">
-  <ds:schemaRefs>
-    <ds:schemaRef ds:uri="http://schemas.microsoft.com/sharepoint/v3/contenttype/forms"/>
-  </ds:schemaRefs>
-</ds:datastoreItem>
+<file path=customXml/item3.xml><?xml version="1.0" encoding="utf-8"?>
+<p:properties xmlns:p="http://schemas.microsoft.com/office/2006/metadata/properties" xmlns:xsi="http://www.w3.org/2001/XMLSchema-instance" xmlns:pc="http://schemas.microsoft.com/office/infopath/2007/PartnerControls">
+  <documentManagement>
+    <lcf76f155ced4ddcb4097134ff3c332f xmlns="fe089279-cce7-4507-8e0a-26cf680cd51b">
+      <Terms xmlns="http://schemas.microsoft.com/office/infopath/2007/PartnerControls"/>
+    </lcf76f155ced4ddcb4097134ff3c332f>
+    <TaxCatchAll xmlns="502fd2cd-f14c-4760-9a26-64de99db65d4" xsi:nil="true"/>
+  </documentManagement>
+</p:properties>
 </file>
 
-<file path=customXml/itemProps3.xml><?xml version="1.0" encoding="utf-8"?>
+<file path=customXml/itemProps1.xml><?xml version="1.0" encoding="utf-8"?>
 <ds:datastoreItem xmlns:ds="http://schemas.openxmlformats.org/officeDocument/2006/customXml" ds:itemID="{44B8E864-485B-431D-850C-F98E4AF2AD68}">
   <ds:schemaRefs>
     <ds:schemaRef ds:uri="http://schemas.microsoft.com/office/2006/metadata/contentType"/>
@@ -2858,4 +2751,23 @@
     <ds:schemaRef ds:uri="http://schemas.microsoft.com/internal/obd"/>
   </ds:schemaRefs>
 </ds:datastoreItem>
+</file>
+
+<file path=customXml/itemProps2.xml><?xml version="1.0" encoding="utf-8"?>
+<ds:datastoreItem xmlns:ds="http://schemas.openxmlformats.org/officeDocument/2006/customXml" ds:itemID="{B7C20BF1-9DB5-4318-8FA8-E7E663C555BA}">
+  <ds:schemaRefs>
+    <ds:schemaRef ds:uri="http://schemas.microsoft.com/sharepoint/v3/contenttype/forms"/>
+  </ds:schemaRefs>
+</ds:datastoreItem>
+</file>
+
+<file path=customXml/itemProps3.xml><?xml version="1.0" encoding="utf-8"?>
+<ds:datastoreItem xmlns:ds="http://schemas.openxmlformats.org/officeDocument/2006/customXml" ds:itemID="{55E7D1AE-7AC2-433B-BBC9-0AC0DA8720B4}">
+  <ds:schemaRefs>
+    <ds:schemaRef ds:uri="http://schemas.microsoft.com/office/2006/metadata/properties"/>
+    <ds:schemaRef ds:uri="http://schemas.microsoft.com/office/infopath/2007/PartnerControls"/>
+    <ds:schemaRef ds:uri="fe089279-cce7-4507-8e0a-26cf680cd51b"/>
+    <ds:schemaRef ds:uri="502fd2cd-f14c-4760-9a26-64de99db65d4"/>
+  </ds:schemaRefs>
+</ds:datastoreItem>
 </file>
</xml_diff>